<commit_message>
fixing the report and commends
</commit_message>
<xml_diff>
--- a/Rapport/Projekt_rapport.docx
+++ b/Rapport/Projekt_rapport.docx
@@ -1857,7 +1857,7 @@
                 <w:sz w:val="32"/>
                 <w:szCs w:val="32"/>
               </w:rPr>
-              <w:t>6</w:t>
+              <w:t>9</w:t>
             </w:r>
             <w:r>
               <w:rPr>
@@ -2149,193 +2149,85 @@
           <w:szCs w:val="28"/>
           <w:lang w:val="sv"/>
         </w:rPr>
-        <w:t xml:space="preserve"> Crystal Display) med UART-protokoll (Universal </w:t>
-      </w:r>
-      <w:proofErr w:type="spellStart"/>
-      <w:r>
-        <w:rPr>
-          <w:sz w:val="28"/>
-          <w:szCs w:val="28"/>
-          <w:lang w:val="sv"/>
-        </w:rPr>
-        <w:t>Asynchronous</w:t>
-      </w:r>
-      <w:proofErr w:type="spellEnd"/>
-      <w:r>
-        <w:rPr>
-          <w:sz w:val="28"/>
-          <w:szCs w:val="28"/>
-          <w:lang w:val="sv"/>
-        </w:rPr>
-        <w:t xml:space="preserve"> Receiver Transmitter) är en typ av LCD-skärm som kan hanteras med UART-kommunikationsprotokollet. Detta innebär att LCD-skärmen kan ta emot data och kommandon från en mikrokontroll eller annan enhet som använder UART-kommunikation.</w:t>
-      </w:r>
-    </w:p>
-    <w:p>
-      <w:pPr>
-        <w:jc w:val="both"/>
-        <w:rPr>
-          <w:sz w:val="28"/>
-          <w:szCs w:val="28"/>
-        </w:rPr>
-      </w:pPr>
-    </w:p>
-    <w:p>
-      <w:pPr>
-        <w:jc w:val="both"/>
-        <w:rPr>
-          <w:sz w:val="28"/>
-          <w:szCs w:val="28"/>
-        </w:rPr>
-      </w:pPr>
-      <w:r>
-        <w:rPr>
-          <w:sz w:val="28"/>
-          <w:szCs w:val="28"/>
-          <w:lang w:val="sv"/>
-        </w:rPr>
-        <w:t xml:space="preserve">För att använda en LCD med UART-protokoll måste </w:t>
-      </w:r>
-      <w:proofErr w:type="spellStart"/>
-      <w:r>
-        <w:rPr>
-          <w:sz w:val="28"/>
-          <w:szCs w:val="28"/>
-          <w:lang w:val="sv"/>
-        </w:rPr>
-        <w:t>mikrokontrollern</w:t>
-      </w:r>
-      <w:proofErr w:type="spellEnd"/>
-      <w:r>
-        <w:rPr>
-          <w:sz w:val="28"/>
-          <w:szCs w:val="28"/>
-          <w:lang w:val="sv"/>
-        </w:rPr>
-        <w:t xml:space="preserve"> upprätta en kommunikationslänk med LCD-skärmen genom att ansluta TX- och RX-stiften på </w:t>
-      </w:r>
-      <w:proofErr w:type="spellStart"/>
-      <w:r>
-        <w:rPr>
-          <w:sz w:val="28"/>
-          <w:szCs w:val="28"/>
-          <w:lang w:val="sv"/>
-        </w:rPr>
-        <w:t>mikrokontrollern</w:t>
-      </w:r>
-      <w:proofErr w:type="spellEnd"/>
-      <w:r>
-        <w:rPr>
-          <w:sz w:val="28"/>
-          <w:szCs w:val="28"/>
-          <w:lang w:val="sv"/>
-        </w:rPr>
-        <w:t xml:space="preserve"> till motsvarande stift på LCD-skärmen. UART-modulen för </w:t>
-      </w:r>
-      <w:proofErr w:type="spellStart"/>
-      <w:r>
-        <w:rPr>
-          <w:sz w:val="28"/>
-          <w:szCs w:val="28"/>
-          <w:lang w:val="sv"/>
-        </w:rPr>
-        <w:t>mikrokontrollern</w:t>
-      </w:r>
-      <w:proofErr w:type="spellEnd"/>
-      <w:r>
-        <w:rPr>
-          <w:sz w:val="28"/>
-          <w:szCs w:val="28"/>
-          <w:lang w:val="sv"/>
-        </w:rPr>
-        <w:t xml:space="preserve"> måste också initieras genom att ställa in baudhastighet, paritet och andra parametrar.</w:t>
-      </w:r>
-    </w:p>
-    <w:p>
-      <w:pPr>
-        <w:jc w:val="both"/>
-        <w:rPr>
-          <w:sz w:val="28"/>
-          <w:szCs w:val="28"/>
-        </w:rPr>
-      </w:pPr>
-    </w:p>
-    <w:p>
-      <w:pPr>
-        <w:jc w:val="both"/>
-        <w:rPr>
-          <w:sz w:val="28"/>
-          <w:szCs w:val="28"/>
-        </w:rPr>
-      </w:pPr>
-      <w:r>
-        <w:rPr>
-          <w:sz w:val="28"/>
-          <w:szCs w:val="28"/>
-          <w:lang w:val="sv"/>
-        </w:rPr>
-        <w:t xml:space="preserve">När kommunikationslänken har upprättats och UART-modulen har initierats kan </w:t>
-      </w:r>
-      <w:proofErr w:type="spellStart"/>
-      <w:r>
-        <w:rPr>
-          <w:sz w:val="28"/>
-          <w:szCs w:val="28"/>
-          <w:lang w:val="sv"/>
-        </w:rPr>
-        <w:t>mikrokontrollern</w:t>
-      </w:r>
-      <w:proofErr w:type="spellEnd"/>
-      <w:r>
-        <w:rPr>
-          <w:sz w:val="28"/>
-          <w:szCs w:val="28"/>
-          <w:lang w:val="sv"/>
-        </w:rPr>
-        <w:t xml:space="preserve"> skicka kommandon och data till LCD-skärmen med UART-protokollet. Kommandona kan användas för att styra skärmen, till exempel att slå på / av, ställa in markörens position och rensa skärmen. Data kan skickas till LCD-skärmen för att visa text, bilder och annat grafiskt innehåll.</w:t>
-      </w:r>
-    </w:p>
-    <w:p>
-      <w:pPr>
-        <w:jc w:val="both"/>
-        <w:rPr>
-          <w:sz w:val="28"/>
-          <w:szCs w:val="28"/>
-        </w:rPr>
-      </w:pPr>
-    </w:p>
-    <w:p>
-      <w:pPr>
-        <w:jc w:val="both"/>
-        <w:rPr>
-          <w:sz w:val="28"/>
-          <w:szCs w:val="28"/>
-        </w:rPr>
-      </w:pPr>
-      <w:r>
-        <w:rPr>
-          <w:sz w:val="28"/>
-          <w:szCs w:val="28"/>
-          <w:lang w:val="sv"/>
-        </w:rPr>
-        <w:t xml:space="preserve">Fördelen med att använda en LCD med UART-protokoll är att det förenklar processen att hantera skärmen. I stället för att använda komplexa hårdvarugränssnitt kan </w:t>
-      </w:r>
-      <w:proofErr w:type="spellStart"/>
-      <w:r>
-        <w:rPr>
-          <w:sz w:val="28"/>
-          <w:szCs w:val="28"/>
-          <w:lang w:val="sv"/>
-        </w:rPr>
-        <w:t>mikrokontrollern</w:t>
-      </w:r>
-      <w:proofErr w:type="spellEnd"/>
-      <w:r>
-        <w:rPr>
-          <w:sz w:val="28"/>
-          <w:szCs w:val="28"/>
-          <w:lang w:val="sv"/>
-        </w:rPr>
-        <w:t xml:space="preserve"> kommunicera med LCD-skärmen med ett enkelt UART-gränssnitt. Detta gör det lättare att styra skärmen och minskar de hårdvaruresurser som krävs.</w:t>
+        <w:t xml:space="preserve"> Crystal Display) med UART-protokoll (Universal Asynchronous Receiver Transmitter) är en typ av LCD-skärm som kan hanteras med UART-kommunikationsprotokollet. Detta innebär att LCD-skärmen kan ta emot data och kommandon från en mikrokontroll eller annan enhet som använder UART-kommunikation.</w:t>
+      </w:r>
+    </w:p>
+    <w:p>
+      <w:pPr>
+        <w:jc w:val="both"/>
+        <w:rPr>
+          <w:sz w:val="28"/>
+          <w:szCs w:val="28"/>
+        </w:rPr>
+      </w:pPr>
+    </w:p>
+    <w:p>
+      <w:pPr>
+        <w:jc w:val="both"/>
+        <w:rPr>
+          <w:sz w:val="28"/>
+          <w:szCs w:val="28"/>
+        </w:rPr>
+      </w:pPr>
+      <w:r>
+        <w:rPr>
+          <w:sz w:val="28"/>
+          <w:szCs w:val="28"/>
+          <w:lang w:val="sv"/>
+        </w:rPr>
+        <w:t>För att använda en LCD med UART-protokoll måste mikrokontrollern upprätta en kommunikationslänk med LCD-skärmen genom att ansluta TX- och RX-stiften på mikrokontrollern till motsvarande stift på LCD-skärmen. UART-modulen för mikrokontrollern måste också initieras genom att ställa in baudhastighet, paritet och andra parametrar.</w:t>
+      </w:r>
+    </w:p>
+    <w:p>
+      <w:pPr>
+        <w:jc w:val="both"/>
+        <w:rPr>
+          <w:sz w:val="28"/>
+          <w:szCs w:val="28"/>
+        </w:rPr>
+      </w:pPr>
+    </w:p>
+    <w:p>
+      <w:pPr>
+        <w:jc w:val="both"/>
+        <w:rPr>
+          <w:sz w:val="28"/>
+          <w:szCs w:val="28"/>
+        </w:rPr>
+      </w:pPr>
+      <w:r>
+        <w:rPr>
+          <w:sz w:val="28"/>
+          <w:szCs w:val="28"/>
+          <w:lang w:val="sv"/>
+        </w:rPr>
+        <w:t>När kommunikationslänken har upprättats och UART-modulen har initierats kan mikrokontrollern skicka kommandon och data till LCD-skärmen med UART-protokollet. Kommandona kan användas för att styra skärmen, till exempel att slå på / av, ställa in markörens position och rensa skärmen. Data kan skickas till LCD-skärmen för att visa text, bilder och annat grafiskt innehåll.</w:t>
+      </w:r>
+    </w:p>
+    <w:p>
+      <w:pPr>
+        <w:jc w:val="both"/>
+        <w:rPr>
+          <w:sz w:val="28"/>
+          <w:szCs w:val="28"/>
+        </w:rPr>
+      </w:pPr>
+    </w:p>
+    <w:p>
+      <w:pPr>
+        <w:jc w:val="both"/>
+        <w:rPr>
+          <w:sz w:val="28"/>
+          <w:szCs w:val="28"/>
+        </w:rPr>
+      </w:pPr>
+      <w:r>
+        <w:rPr>
+          <w:sz w:val="28"/>
+          <w:szCs w:val="28"/>
+          <w:lang w:val="sv"/>
+        </w:rPr>
+        <w:t>Fördelen med att använda en LCD med UART-protokoll är att det förenklar processen att hantera skärmen. I stället för att använda komplexa hårdvarugränssnitt kan mikrokontrollern kommunicera med LCD-skärmen med ett enkelt UART-gränssnitt. Detta gör det lättare att styra skärmen och minskar de hårdvaruresurser som krävs.</w:t>
       </w:r>
     </w:p>
     <w:p>
@@ -2415,25 +2307,7 @@
           <w:szCs w:val="28"/>
           <w:lang w:val="sv"/>
         </w:rPr>
-        <w:t xml:space="preserve">UART (Universal </w:t>
-      </w:r>
-      <w:proofErr w:type="spellStart"/>
-      <w:r>
-        <w:rPr>
-          <w:sz w:val="28"/>
-          <w:szCs w:val="28"/>
-          <w:lang w:val="sv"/>
-        </w:rPr>
-        <w:t>Asynchronous</w:t>
-      </w:r>
-      <w:proofErr w:type="spellEnd"/>
-      <w:r>
-        <w:rPr>
-          <w:sz w:val="28"/>
-          <w:szCs w:val="28"/>
-          <w:lang w:val="sv"/>
-        </w:rPr>
-        <w:t xml:space="preserve"> Receiver-Transmitter) är ett kommunikationsprotokoll som används för seriell kommunikation mellan två enheter. Det är ett enkelt och allmänt använt protokoll som möjliggör dataöverföring mellan enheter med endast två ledningar (RX och TX). </w:t>
+        <w:t xml:space="preserve">UART (Universal Asynchronous Receiver-Transmitter) är ett kommunikationsprotokoll som används för seriell kommunikation mellan två enheter. Det är ett enkelt och allmänt använt protokoll som möjliggör dataöverföring mellan enheter med endast två ledningar (RX och TX). </w:t>
       </w:r>
     </w:p>
     <w:p>
@@ -2520,25 +2394,7 @@
           <w:lang w:val="sv"/>
         </w:rPr>
         <w:lastRenderedPageBreak/>
-        <w:t xml:space="preserve">innehåll. För att hantera en LCD med UART-protokollet måste vi upprätta en kommunikationslänk mellan </w:t>
-      </w:r>
-      <w:proofErr w:type="spellStart"/>
-      <w:r>
-        <w:rPr>
-          <w:sz w:val="28"/>
-          <w:szCs w:val="28"/>
-          <w:lang w:val="sv"/>
-        </w:rPr>
-        <w:t>mikrokontrollern</w:t>
-      </w:r>
-      <w:proofErr w:type="spellEnd"/>
-      <w:r>
-        <w:rPr>
-          <w:sz w:val="28"/>
-          <w:szCs w:val="28"/>
-          <w:lang w:val="sv"/>
-        </w:rPr>
-        <w:t xml:space="preserve"> och LCD-skärmen.</w:t>
+        <w:t>innehåll. För att hantera en LCD med UART-protokollet måste vi upprätta en kommunikationslänk mellan mikrokontrollern och LCD-skärmen.</w:t>
       </w:r>
     </w:p>
     <w:p>
@@ -2814,25 +2670,7 @@
           <w:lang w:val="sv"/>
         </w:rPr>
         <w:lastRenderedPageBreak/>
-        <w:t xml:space="preserve">4. Klock- och strömhantering: STM32-mikrokontrollerna har ett sofistikerat klock- och strömhanteringssystem som möjliggör effektiv drift och strömförbrukning. Klocksystemet genererar olika klocksignaler som krävs för drift av mikrokontroller och kringutrustning. Strömhanteringssystemet gör att </w:t>
-      </w:r>
-      <w:proofErr w:type="spellStart"/>
-      <w:r>
-        <w:rPr>
-          <w:sz w:val="28"/>
-          <w:szCs w:val="28"/>
-          <w:lang w:val="sv"/>
-        </w:rPr>
-        <w:t>mikrokontrollern</w:t>
-      </w:r>
-      <w:proofErr w:type="spellEnd"/>
-      <w:r>
-        <w:rPr>
-          <w:sz w:val="28"/>
-          <w:szCs w:val="28"/>
-          <w:lang w:val="sv"/>
-        </w:rPr>
-        <w:t xml:space="preserve"> kan gå in i lågeffektlägen när den inte används, vilket minskar strömförbrukningen.</w:t>
+        <w:t>4. Klock- och strömhantering: STM32-mikrokontrollerna har ett sofistikerat klock- och strömhanteringssystem som möjliggör effektiv drift och strömförbrukning. Klocksystemet genererar olika klocksignaler som krävs för drift av mikrokontroller och kringutrustning. Strömhanteringssystemet gör att mikrokontrollern kan gå in i lågeffektlägen när den inte används, vilket minskar strömförbrukningen.</w:t>
       </w:r>
     </w:p>
     <w:p>
@@ -3011,76 +2849,1731 @@
           <w:szCs w:val="28"/>
           <w:lang w:val="sv"/>
         </w:rPr>
-        <w:t xml:space="preserve">Steg 1: Upprätta en kommunikationslänk mellan </w:t>
-      </w:r>
-      <w:proofErr w:type="spellStart"/>
-      <w:r>
-        <w:rPr>
-          <w:sz w:val="28"/>
-          <w:szCs w:val="28"/>
-          <w:lang w:val="sv"/>
-        </w:rPr>
-        <w:t>mikrokontrollern</w:t>
-      </w:r>
-      <w:proofErr w:type="spellEnd"/>
-      <w:r>
-        <w:rPr>
-          <w:sz w:val="28"/>
-          <w:szCs w:val="28"/>
-          <w:lang w:val="sv"/>
-        </w:rPr>
-        <w:t xml:space="preserve"> och LCD-skärmen. Detta kan göras genom att ansluta TX- och RX-stiften på </w:t>
-      </w:r>
-      <w:proofErr w:type="spellStart"/>
-      <w:r>
-        <w:rPr>
-          <w:sz w:val="28"/>
-          <w:szCs w:val="28"/>
-          <w:lang w:val="sv"/>
-        </w:rPr>
-        <w:t>mikrokontrollern</w:t>
-      </w:r>
-      <w:proofErr w:type="spellEnd"/>
-      <w:r>
-        <w:rPr>
-          <w:sz w:val="28"/>
-          <w:szCs w:val="28"/>
-          <w:lang w:val="sv"/>
-        </w:rPr>
-        <w:t xml:space="preserve"> till motsvarande stift på LCD-skärmen.</w:t>
-      </w:r>
-    </w:p>
-    <w:p>
-      <w:pPr>
-        <w:jc w:val="both"/>
-        <w:rPr>
-          <w:sz w:val="28"/>
-          <w:szCs w:val="28"/>
-        </w:rPr>
-      </w:pPr>
-    </w:p>
-    <w:p>
-      <w:pPr>
-        <w:jc w:val="both"/>
-        <w:rPr>
-          <w:sz w:val="28"/>
-          <w:szCs w:val="28"/>
-        </w:rPr>
-      </w:pPr>
-      <w:r>
-        <w:rPr>
-          <w:sz w:val="28"/>
-          <w:szCs w:val="28"/>
-          <w:lang w:val="sv"/>
-        </w:rPr>
-        <w:t xml:space="preserve">Steg 2: Initiera </w:t>
-      </w:r>
-      <w:proofErr w:type="spellStart"/>
-      <w:r>
-        <w:rPr>
-          <w:sz w:val="28"/>
-          <w:szCs w:val="28"/>
-          <w:lang w:val="sv"/>
+        <w:t xml:space="preserve">Först, jag skapade </w:t>
+      </w:r>
+      <w:proofErr w:type="spellStart"/>
+      <w:r>
+        <w:rPr>
+          <w:sz w:val="28"/>
+          <w:szCs w:val="28"/>
+          <w:lang w:val="sv"/>
+        </w:rPr>
+        <w:t>UART.c</w:t>
+      </w:r>
+      <w:proofErr w:type="spellEnd"/>
+      <w:r>
+        <w:rPr>
+          <w:sz w:val="28"/>
+          <w:szCs w:val="28"/>
+          <w:lang w:val="sv"/>
+        </w:rPr>
+        <w:t xml:space="preserve"> fil. Gör en funktion som kallas </w:t>
+      </w:r>
+      <w:proofErr w:type="spellStart"/>
+      <w:r>
+        <w:rPr>
+          <w:sz w:val="28"/>
+          <w:szCs w:val="28"/>
+          <w:lang w:val="sv"/>
+        </w:rPr>
+        <w:t>UART_Config</w:t>
+      </w:r>
+      <w:proofErr w:type="spellEnd"/>
+      <w:r>
+        <w:rPr>
+          <w:sz w:val="28"/>
+          <w:szCs w:val="28"/>
+          <w:lang w:val="sv"/>
+        </w:rPr>
+        <w:t xml:space="preserve"> genom att aktivera USART2- och GPIOA-klockorna med RCC APB1ENR- respektive AHB1ENR-registren. Genom att aktivera dessa klockor kan mikrokontrollern komma åt UART-modulen och GPIO-stiften. GPIO-stiften används för att konfigurera USART-stiften för alternativa funktioner.</w:t>
+      </w:r>
+    </w:p>
+    <w:p>
+      <w:pPr>
+        <w:jc w:val="both"/>
+        <w:rPr>
+          <w:sz w:val="28"/>
+          <w:szCs w:val="28"/>
+        </w:rPr>
+      </w:pPr>
+    </w:p>
+    <w:p>
+      <w:pPr>
+        <w:jc w:val="both"/>
+        <w:rPr>
+          <w:sz w:val="28"/>
+          <w:szCs w:val="28"/>
+        </w:rPr>
+      </w:pPr>
+      <w:r>
+        <w:rPr>
+          <w:sz w:val="28"/>
+          <w:szCs w:val="28"/>
+          <w:lang w:val="sv"/>
+        </w:rPr>
+        <w:t xml:space="preserve">Nästa steg är att konfigurera USART-stiften för alternativa funktioner. Detta steg innebär att ställa in lägesregistret (MODER) för att välja den alternativa funktionen för stiften PA2 och PA3, som används för sändnings- respektive mottagningssignalerna. Dessutom är utgångstypregistret (OTYPER) inställt på att konfigurera stiften som utgångar med öppen dränering, vilket gör att stiften kan </w:t>
+      </w:r>
+      <w:r>
+        <w:rPr>
+          <w:sz w:val="28"/>
+          <w:szCs w:val="28"/>
+          <w:lang w:val="sv"/>
+        </w:rPr>
+        <w:lastRenderedPageBreak/>
+        <w:t>användas i kommunikation med flera droppar. Utgångshastighetsregistret (OSPEEDR) är inställt för att konfigurera stiften för höghastighetsutgång och pull-</w:t>
+      </w:r>
+      <w:proofErr w:type="spellStart"/>
+      <w:r>
+        <w:rPr>
+          <w:sz w:val="28"/>
+          <w:szCs w:val="28"/>
+          <w:lang w:val="sv"/>
+        </w:rPr>
+        <w:t>up</w:t>
+      </w:r>
+      <w:proofErr w:type="spellEnd"/>
+      <w:r>
+        <w:rPr>
+          <w:sz w:val="28"/>
+          <w:szCs w:val="28"/>
+          <w:lang w:val="sv"/>
+        </w:rPr>
+        <w:t>/pull-down-registret (PUPDR) är inställt för att konfigurera stiften för pull-</w:t>
+      </w:r>
+      <w:proofErr w:type="spellStart"/>
+      <w:r>
+        <w:rPr>
+          <w:sz w:val="28"/>
+          <w:szCs w:val="28"/>
+          <w:lang w:val="sv"/>
+        </w:rPr>
+        <w:t>up</w:t>
+      </w:r>
+      <w:proofErr w:type="spellEnd"/>
+      <w:r>
+        <w:rPr>
+          <w:sz w:val="28"/>
+          <w:szCs w:val="28"/>
+          <w:lang w:val="sv"/>
+        </w:rPr>
+        <w:t>. Slutligen är det alternativa funktionsregistret (AFR) inställt på att välja USART-alternativfunktionen för stiften PA2 och PA3.</w:t>
+      </w:r>
+    </w:p>
+    <w:p>
+      <w:pPr>
+        <w:jc w:val="both"/>
+        <w:rPr>
+          <w:sz w:val="28"/>
+          <w:szCs w:val="28"/>
+        </w:rPr>
+      </w:pPr>
+    </w:p>
+    <w:p>
+      <w:pPr>
+        <w:jc w:val="both"/>
+        <w:rPr>
+          <w:sz w:val="28"/>
+          <w:szCs w:val="28"/>
+          <w:lang w:val="sv"/>
+        </w:rPr>
+      </w:pPr>
+      <w:r>
+        <w:rPr>
+          <w:sz w:val="28"/>
+          <w:szCs w:val="28"/>
+          <w:lang w:val="sv"/>
+        </w:rPr>
+        <w:t xml:space="preserve">Efter att ha konfigurerat USART-stiften för alternativa funktioner konfigureras USART-modulen genom att ställa in baudhastighetsregistret (BRR), kontrollregistret 1 (CR1), kontrollregistret 2 (CR2) och kontrollregistret 3 (CR3). </w:t>
+      </w:r>
+      <w:proofErr w:type="spellStart"/>
+      <w:r>
+        <w:rPr>
+          <w:sz w:val="28"/>
+          <w:szCs w:val="28"/>
+          <w:lang w:val="sv"/>
+        </w:rPr>
+        <w:t>BRR-registret</w:t>
+      </w:r>
+      <w:proofErr w:type="spellEnd"/>
+      <w:r>
+        <w:rPr>
+          <w:sz w:val="28"/>
+          <w:szCs w:val="28"/>
+          <w:lang w:val="sv"/>
+        </w:rPr>
+        <w:t xml:space="preserve"> är inställt på önskad överföringshastighet på 9600 bps. CR1</w:t>
+      </w:r>
+      <w:r>
+        <w:rPr>
+          <w:sz w:val="28"/>
+          <w:szCs w:val="28"/>
+          <w:lang w:val="sv"/>
+        </w:rPr>
+        <w:t xml:space="preserve"> </w:t>
+      </w:r>
+      <w:r>
+        <w:rPr>
+          <w:sz w:val="28"/>
+          <w:szCs w:val="28"/>
+          <w:lang w:val="sv"/>
+        </w:rPr>
+        <w:t>registret är inställt på att aktivera sändaren och mottagaren, och CR2 och CR</w:t>
+      </w:r>
+      <w:r>
+        <w:rPr>
+          <w:sz w:val="28"/>
+          <w:szCs w:val="28"/>
+          <w:lang w:val="sv"/>
+        </w:rPr>
+        <w:t xml:space="preserve">3 </w:t>
+      </w:r>
+      <w:r>
+        <w:rPr>
+          <w:sz w:val="28"/>
+          <w:szCs w:val="28"/>
+          <w:lang w:val="sv"/>
+        </w:rPr>
+        <w:t>registren avaktiveras. Slutligen aktiveras USART genom att ställa in UE-biten i CR1-registret.</w:t>
+      </w:r>
+    </w:p>
+    <w:p>
+      <w:pPr>
+        <w:jc w:val="both"/>
+        <w:rPr>
+          <w:sz w:val="28"/>
+          <w:szCs w:val="28"/>
+        </w:rPr>
+      </w:pPr>
+    </w:p>
+    <w:p>
+      <w:pPr>
+        <w:jc w:val="both"/>
+        <w:rPr>
+          <w:sz w:val="28"/>
+          <w:szCs w:val="28"/>
+        </w:rPr>
+      </w:pPr>
+      <w:r>
+        <w:rPr>
+          <w:sz w:val="28"/>
+          <w:szCs w:val="28"/>
+          <w:lang w:val="sv"/>
+        </w:rPr>
+        <w:t xml:space="preserve">Funktionen </w:t>
+      </w:r>
+      <w:proofErr w:type="spellStart"/>
+      <w:r>
+        <w:rPr>
+          <w:sz w:val="28"/>
+          <w:szCs w:val="28"/>
+          <w:lang w:val="sv"/>
+        </w:rPr>
+        <w:t>UART_Write</w:t>
+      </w:r>
+      <w:proofErr w:type="spellEnd"/>
+      <w:r>
+        <w:rPr>
+          <w:sz w:val="28"/>
+          <w:szCs w:val="28"/>
+          <w:lang w:val="sv"/>
+        </w:rPr>
+        <w:t xml:space="preserve"> används för att skriva data till UART-modulen. Denna funktion kontrollerar TDR-statusregistret (SR) för att säkerställa att det är tomt innan data skrivs till registret. Den här funktionen är användbar för felsökning och dataloggning.</w:t>
+      </w:r>
+    </w:p>
+    <w:p>
+      <w:pPr>
+        <w:jc w:val="both"/>
+        <w:rPr>
+          <w:sz w:val="28"/>
+          <w:szCs w:val="28"/>
+        </w:rPr>
+      </w:pPr>
+    </w:p>
+    <w:p>
+      <w:pPr>
+        <w:jc w:val="both"/>
+        <w:rPr>
+          <w:sz w:val="28"/>
+          <w:szCs w:val="28"/>
+          <w:lang w:val="sv"/>
+        </w:rPr>
+      </w:pPr>
+      <w:proofErr w:type="spellStart"/>
+      <w:r>
+        <w:rPr>
+          <w:sz w:val="28"/>
+          <w:szCs w:val="28"/>
+          <w:lang w:val="sv"/>
+        </w:rPr>
+        <w:t>UART_Read</w:t>
+      </w:r>
+      <w:proofErr w:type="spellEnd"/>
+      <w:r>
+        <w:rPr>
+          <w:sz w:val="28"/>
+          <w:szCs w:val="28"/>
+          <w:lang w:val="sv"/>
+        </w:rPr>
+        <w:t>-funktionen används för att läsa data från UART-modulen. Denna funktion implementerar två steg: Om bara en byte behöver läsas skriver funktionen slavadressen och väntar på att adressbiten (bit 5 i SR) ska ställas in. Sedan väntar den på att RXNE-biten (mottagningsbuffert inte tom) ska ställa in och läser data från DR. Om flera byte behöver läsas skriver funktionen slavadressen och väntar på att adressbiten (bit 5 i SR1) ska ställas in. Sedan väntar den på att RXNE-biten (mottagningsbuffert inte tom) ska ställa in och läser data från DR.</w:t>
+      </w:r>
+    </w:p>
+    <w:p>
+      <w:pPr>
+        <w:jc w:val="both"/>
+        <w:rPr>
+          <w:sz w:val="28"/>
+          <w:szCs w:val="28"/>
+          <w:lang w:val="sv"/>
+        </w:rPr>
+      </w:pPr>
+    </w:p>
+    <w:p>
+      <w:pPr>
+        <w:jc w:val="both"/>
+        <w:rPr>
+          <w:sz w:val="28"/>
+          <w:szCs w:val="28"/>
+        </w:rPr>
+      </w:pPr>
+      <w:r>
+        <w:rPr>
+          <w:sz w:val="28"/>
+          <w:szCs w:val="28"/>
+        </w:rPr>
+        <w:t xml:space="preserve">Den </w:t>
+      </w:r>
+      <w:proofErr w:type="spellStart"/>
+      <w:r>
+        <w:rPr>
+          <w:sz w:val="28"/>
+          <w:szCs w:val="28"/>
+        </w:rPr>
+        <w:t>UART_Address</w:t>
+      </w:r>
+      <w:proofErr w:type="spellEnd"/>
+      <w:r>
+        <w:rPr>
+          <w:sz w:val="28"/>
+          <w:szCs w:val="28"/>
+        </w:rPr>
+        <w:t xml:space="preserve"> funktionen ansvarar för att skicka slavadressen via UART. Funktionen tar en </w:t>
+      </w:r>
+      <w:proofErr w:type="spellStart"/>
+      <w:r>
+        <w:rPr>
+          <w:sz w:val="28"/>
+          <w:szCs w:val="28"/>
+        </w:rPr>
+        <w:t>Address</w:t>
+      </w:r>
+      <w:proofErr w:type="spellEnd"/>
+      <w:r>
+        <w:rPr>
+          <w:sz w:val="28"/>
+          <w:szCs w:val="28"/>
+        </w:rPr>
+        <w:t xml:space="preserve">-parameter av typen uint8_t som är slavadressen som ska skickas. Funktionen skickar slavadressen till dataregistret (DR) för USART2-kringutrustningen. Dataregistret innehåller de uppgifter som ska överföras/tas emot via UART. När adressen har skickats väntar funktionen på att ADDR-biten ska ställas in i statusregistret (SR) för USART2-kringutrustningen. ADDR-biten </w:t>
+      </w:r>
+      <w:r>
+        <w:rPr>
+          <w:sz w:val="28"/>
+          <w:szCs w:val="28"/>
+        </w:rPr>
+        <w:lastRenderedPageBreak/>
+        <w:t>anger slutet på adressöverföringen. När ADDR-biten har angetts läser funktionen statusregistret (SR) för att rensa ADDR-biten. Detta görs för att säkerställa att UART-kommunikationsprotokollet fungerar korrekt.</w:t>
+      </w:r>
+    </w:p>
+    <w:p>
+      <w:pPr>
+        <w:jc w:val="both"/>
+        <w:rPr>
+          <w:sz w:val="28"/>
+          <w:szCs w:val="28"/>
+        </w:rPr>
+      </w:pPr>
+    </w:p>
+    <w:p>
+      <w:pPr>
+        <w:jc w:val="both"/>
+        <w:rPr>
+          <w:sz w:val="28"/>
+          <w:szCs w:val="28"/>
+        </w:rPr>
+      </w:pPr>
+      <w:r>
+        <w:rPr>
+          <w:sz w:val="28"/>
+          <w:szCs w:val="28"/>
+          <w:lang w:val="sv"/>
+        </w:rPr>
+        <w:t xml:space="preserve">Sedan skapade jag en </w:t>
+      </w:r>
+      <w:proofErr w:type="spellStart"/>
+      <w:r>
+        <w:rPr>
+          <w:sz w:val="28"/>
+          <w:szCs w:val="28"/>
+          <w:lang w:val="sv"/>
+        </w:rPr>
+        <w:t>U</w:t>
+      </w:r>
+      <w:r>
+        <w:rPr>
+          <w:sz w:val="28"/>
+          <w:szCs w:val="28"/>
+          <w:lang w:val="sv"/>
+        </w:rPr>
+        <w:t>ART.h</w:t>
+      </w:r>
+      <w:proofErr w:type="spellEnd"/>
+      <w:r>
+        <w:rPr>
+          <w:sz w:val="28"/>
+          <w:szCs w:val="28"/>
+          <w:lang w:val="sv"/>
+        </w:rPr>
+        <w:t xml:space="preserve">-fil som anropar </w:t>
+      </w:r>
+      <w:proofErr w:type="spellStart"/>
+      <w:r>
+        <w:rPr>
+          <w:sz w:val="28"/>
+          <w:szCs w:val="28"/>
+          <w:lang w:val="sv"/>
+        </w:rPr>
+        <w:t>UART_config</w:t>
+      </w:r>
+      <w:proofErr w:type="spellEnd"/>
+      <w:r>
+        <w:rPr>
+          <w:sz w:val="28"/>
+          <w:szCs w:val="28"/>
+          <w:lang w:val="sv"/>
+        </w:rPr>
+        <w:t xml:space="preserve">, </w:t>
+      </w:r>
+      <w:proofErr w:type="spellStart"/>
+      <w:r>
+        <w:rPr>
+          <w:sz w:val="28"/>
+          <w:szCs w:val="28"/>
+          <w:lang w:val="sv"/>
+        </w:rPr>
+        <w:t>UART_Write</w:t>
+      </w:r>
+      <w:proofErr w:type="spellEnd"/>
+      <w:r>
+        <w:rPr>
+          <w:sz w:val="28"/>
+          <w:szCs w:val="28"/>
+          <w:lang w:val="sv"/>
+        </w:rPr>
+        <w:t xml:space="preserve">, </w:t>
+      </w:r>
+      <w:proofErr w:type="spellStart"/>
+      <w:r>
+        <w:rPr>
+          <w:sz w:val="28"/>
+          <w:szCs w:val="28"/>
+          <w:lang w:val="sv"/>
+        </w:rPr>
+        <w:t>UART_address</w:t>
+      </w:r>
+      <w:proofErr w:type="spellEnd"/>
+      <w:r>
+        <w:rPr>
+          <w:sz w:val="28"/>
+          <w:szCs w:val="28"/>
+          <w:lang w:val="sv"/>
+        </w:rPr>
+        <w:t xml:space="preserve"> och </w:t>
+      </w:r>
+      <w:proofErr w:type="spellStart"/>
+      <w:r>
+        <w:rPr>
+          <w:sz w:val="28"/>
+          <w:szCs w:val="28"/>
+          <w:lang w:val="sv"/>
+        </w:rPr>
+        <w:t>UART_Read</w:t>
+      </w:r>
+      <w:proofErr w:type="spellEnd"/>
+      <w:r>
+        <w:rPr>
+          <w:sz w:val="28"/>
+          <w:szCs w:val="28"/>
+          <w:lang w:val="sv"/>
+        </w:rPr>
+        <w:t xml:space="preserve"> funktioner. Sedan inkluderade jag alla rubrikfiler som krävs som</w:t>
+      </w:r>
+      <w:r>
+        <w:rPr>
+          <w:lang w:val="sv"/>
+        </w:rPr>
+        <w:t xml:space="preserve"> "</w:t>
+      </w:r>
+      <w:proofErr w:type="spellStart"/>
+      <w:r>
+        <w:rPr>
+          <w:sz w:val="28"/>
+          <w:szCs w:val="28"/>
+          <w:lang w:val="sv"/>
+        </w:rPr>
+        <w:t>stdint.h</w:t>
+      </w:r>
+      <w:proofErr w:type="spellEnd"/>
+      <w:r>
+        <w:rPr>
+          <w:lang w:val="sv"/>
+        </w:rPr>
+        <w:t xml:space="preserve">" </w:t>
+      </w:r>
+      <w:r>
+        <w:rPr>
+          <w:sz w:val="28"/>
+          <w:szCs w:val="28"/>
+          <w:lang w:val="sv"/>
+        </w:rPr>
+        <w:t>för C: s standardbibliotek och</w:t>
+      </w:r>
+      <w:r>
+        <w:rPr>
+          <w:lang w:val="sv"/>
+        </w:rPr>
+        <w:t xml:space="preserve"> "</w:t>
+      </w:r>
+      <w:r>
+        <w:rPr>
+          <w:sz w:val="28"/>
+          <w:szCs w:val="28"/>
+          <w:lang w:val="sv"/>
+        </w:rPr>
+        <w:t>stm32f4xx.h</w:t>
+      </w:r>
+      <w:r>
+        <w:rPr>
+          <w:sz w:val="28"/>
+          <w:szCs w:val="28"/>
+          <w:lang w:val="sv"/>
+        </w:rPr>
+        <w:t>" STM32-plattformens bibliotek.</w:t>
+      </w:r>
+    </w:p>
+    <w:p>
+      <w:pPr>
+        <w:jc w:val="both"/>
+        <w:rPr>
+          <w:sz w:val="28"/>
+          <w:szCs w:val="28"/>
+        </w:rPr>
+      </w:pPr>
+      <w:r>
+        <w:rPr>
+          <w:sz w:val="28"/>
+          <w:szCs w:val="28"/>
+        </w:rPr>
+        <w:t>Därefter skapade jag filen "UART-</w:t>
+      </w:r>
+      <w:proofErr w:type="spellStart"/>
+      <w:r>
+        <w:rPr>
+          <w:sz w:val="28"/>
+          <w:szCs w:val="28"/>
+        </w:rPr>
+        <w:t>LCD.c</w:t>
+      </w:r>
+      <w:proofErr w:type="spellEnd"/>
+      <w:r>
+        <w:rPr>
+          <w:sz w:val="28"/>
+          <w:szCs w:val="28"/>
+        </w:rPr>
+        <w:t xml:space="preserve">".  Koden i den här filen implementerar en uppsättning funktioner för att styra en LCD-skärm via ett UART-kommunikationsgränssnitt. Den använder en </w:t>
+      </w:r>
+      <w:proofErr w:type="spellStart"/>
+      <w:r>
+        <w:rPr>
+          <w:sz w:val="28"/>
+          <w:szCs w:val="28"/>
+        </w:rPr>
+        <w:t>header</w:t>
+      </w:r>
+      <w:proofErr w:type="spellEnd"/>
+      <w:r>
+        <w:rPr>
+          <w:sz w:val="28"/>
+          <w:szCs w:val="28"/>
+        </w:rPr>
+        <w:t>-fil "</w:t>
+      </w:r>
+      <w:proofErr w:type="spellStart"/>
+      <w:r>
+        <w:rPr>
+          <w:sz w:val="28"/>
+          <w:szCs w:val="28"/>
+        </w:rPr>
+        <w:t>UART.h</w:t>
+      </w:r>
+      <w:proofErr w:type="spellEnd"/>
+      <w:r>
+        <w:rPr>
+          <w:sz w:val="28"/>
+          <w:szCs w:val="28"/>
+        </w:rPr>
+        <w:t>" för att inkludera UART-funktionerna och "</w:t>
+      </w:r>
+      <w:proofErr w:type="spellStart"/>
+      <w:r>
+        <w:rPr>
+          <w:sz w:val="28"/>
+          <w:szCs w:val="28"/>
+        </w:rPr>
+        <w:t>Delay.h</w:t>
+      </w:r>
+      <w:proofErr w:type="spellEnd"/>
+      <w:r>
+        <w:rPr>
+          <w:sz w:val="28"/>
+          <w:szCs w:val="28"/>
+        </w:rPr>
+        <w:t xml:space="preserve">" </w:t>
+      </w:r>
+      <w:proofErr w:type="spellStart"/>
+      <w:r>
+        <w:rPr>
+          <w:sz w:val="28"/>
+          <w:szCs w:val="28"/>
+        </w:rPr>
+        <w:t>header</w:t>
+      </w:r>
+      <w:proofErr w:type="spellEnd"/>
+      <w:r>
+        <w:rPr>
+          <w:sz w:val="28"/>
+          <w:szCs w:val="28"/>
+        </w:rPr>
+        <w:t>-filen för tidsfördröjningar och "UART-</w:t>
+      </w:r>
+      <w:proofErr w:type="spellStart"/>
+      <w:r>
+        <w:rPr>
+          <w:sz w:val="28"/>
+          <w:szCs w:val="28"/>
+        </w:rPr>
+        <w:t>LCD.h</w:t>
+      </w:r>
+      <w:proofErr w:type="spellEnd"/>
+      <w:r>
+        <w:rPr>
+          <w:sz w:val="28"/>
+          <w:szCs w:val="28"/>
+        </w:rPr>
+        <w:t xml:space="preserve">" </w:t>
+      </w:r>
+      <w:proofErr w:type="spellStart"/>
+      <w:r>
+        <w:rPr>
+          <w:sz w:val="28"/>
+          <w:szCs w:val="28"/>
+        </w:rPr>
+        <w:t>header</w:t>
+      </w:r>
+      <w:proofErr w:type="spellEnd"/>
+      <w:r>
+        <w:rPr>
+          <w:sz w:val="28"/>
+          <w:szCs w:val="28"/>
+        </w:rPr>
+        <w:t>-fil för LCD funktioner. Koden implementerar flera funktioner för att initiera, rensa, ställa in markörposition, skicka data och skicka kommandon till LCD-skärmen.</w:t>
+      </w:r>
+    </w:p>
+    <w:p>
+      <w:pPr>
+        <w:jc w:val="both"/>
+        <w:rPr>
+          <w:sz w:val="28"/>
+          <w:szCs w:val="28"/>
+        </w:rPr>
+      </w:pPr>
+      <w:proofErr w:type="spellStart"/>
+      <w:r>
+        <w:rPr>
+          <w:sz w:val="28"/>
+          <w:szCs w:val="28"/>
+        </w:rPr>
+        <w:t>Lcd_Write</w:t>
+      </w:r>
+      <w:proofErr w:type="spellEnd"/>
+      <w:r>
+        <w:rPr>
+          <w:sz w:val="28"/>
+          <w:szCs w:val="28"/>
+        </w:rPr>
+        <w:t xml:space="preserve"> funktion ansvarar för att skriva data till LCD-skärmen. Det tar LCD-slavadressen, databytematrisen och storleken på data som ingångar. Den ställer in slavadressen med funktionen </w:t>
+      </w:r>
+      <w:proofErr w:type="spellStart"/>
+      <w:r>
+        <w:rPr>
+          <w:sz w:val="28"/>
+          <w:szCs w:val="28"/>
+        </w:rPr>
+        <w:t>UART_Address</w:t>
+      </w:r>
+      <w:proofErr w:type="spellEnd"/>
+      <w:r>
+        <w:rPr>
+          <w:sz w:val="28"/>
+          <w:szCs w:val="28"/>
+        </w:rPr>
+        <w:t xml:space="preserve"> (Adress) och skickar sedan </w:t>
+      </w:r>
+      <w:proofErr w:type="spellStart"/>
+      <w:r>
+        <w:rPr>
+          <w:sz w:val="28"/>
+          <w:szCs w:val="28"/>
+        </w:rPr>
+        <w:t>databytearrayen</w:t>
+      </w:r>
+      <w:proofErr w:type="spellEnd"/>
+      <w:r>
+        <w:rPr>
+          <w:sz w:val="28"/>
+          <w:szCs w:val="28"/>
+        </w:rPr>
+        <w:t xml:space="preserve"> till LCD-skärmen via UART med funktionen </w:t>
+      </w:r>
+      <w:proofErr w:type="spellStart"/>
+      <w:r>
+        <w:rPr>
+          <w:sz w:val="28"/>
+          <w:szCs w:val="28"/>
+        </w:rPr>
+        <w:t>UART_Write</w:t>
+      </w:r>
+      <w:proofErr w:type="spellEnd"/>
+      <w:r>
+        <w:rPr>
+          <w:sz w:val="28"/>
+          <w:szCs w:val="28"/>
+        </w:rPr>
+        <w:t xml:space="preserve"> (* Data ++). </w:t>
+      </w:r>
+      <w:proofErr w:type="spellStart"/>
+      <w:r>
+        <w:rPr>
+          <w:sz w:val="28"/>
+          <w:szCs w:val="28"/>
+        </w:rPr>
+        <w:t>Lcd_Send_Cmd</w:t>
+      </w:r>
+      <w:proofErr w:type="spellEnd"/>
+      <w:r>
+        <w:rPr>
+          <w:sz w:val="28"/>
+          <w:szCs w:val="28"/>
+        </w:rPr>
+        <w:t xml:space="preserve"> funktion skickar ett kommando till LCD-skärmen. Den delar upp kommandot i övre och nedre </w:t>
+      </w:r>
+      <w:proofErr w:type="spellStart"/>
+      <w:r>
+        <w:rPr>
+          <w:sz w:val="28"/>
+          <w:szCs w:val="28"/>
+        </w:rPr>
+        <w:t>nibbles</w:t>
+      </w:r>
+      <w:proofErr w:type="spellEnd"/>
+      <w:r>
+        <w:rPr>
+          <w:sz w:val="28"/>
+          <w:szCs w:val="28"/>
+        </w:rPr>
+        <w:t xml:space="preserve"> och ställer sedan in </w:t>
+      </w:r>
+      <w:proofErr w:type="spellStart"/>
+      <w:r>
+        <w:rPr>
+          <w:sz w:val="28"/>
+          <w:szCs w:val="28"/>
+        </w:rPr>
+        <w:t>databyte</w:t>
+      </w:r>
+      <w:proofErr w:type="spellEnd"/>
+      <w:r>
+        <w:rPr>
+          <w:sz w:val="28"/>
+          <w:szCs w:val="28"/>
+        </w:rPr>
+        <w:t xml:space="preserve"> för att aktivera och inaktivera TS- och RS-stiften. Den använder </w:t>
+      </w:r>
+      <w:proofErr w:type="spellStart"/>
+      <w:r>
+        <w:rPr>
+          <w:sz w:val="28"/>
+          <w:szCs w:val="28"/>
+        </w:rPr>
+        <w:t>LCD_Write</w:t>
+      </w:r>
+      <w:proofErr w:type="spellEnd"/>
+      <w:r>
+        <w:rPr>
+          <w:sz w:val="28"/>
+          <w:szCs w:val="28"/>
+        </w:rPr>
+        <w:t xml:space="preserve"> funktion för att skriva kommandobyte till LCD-skärmen. </w:t>
+      </w:r>
+      <w:proofErr w:type="spellStart"/>
+      <w:r>
+        <w:rPr>
+          <w:sz w:val="28"/>
+          <w:szCs w:val="28"/>
+        </w:rPr>
+        <w:t>lcd_send_data</w:t>
+      </w:r>
+      <w:proofErr w:type="spellEnd"/>
+      <w:r>
+        <w:rPr>
+          <w:sz w:val="28"/>
+          <w:szCs w:val="28"/>
+        </w:rPr>
+        <w:t xml:space="preserve"> funktion ansvarar för att skicka data till LCD-skärmen. Den delar upp </w:t>
+      </w:r>
+      <w:proofErr w:type="spellStart"/>
+      <w:r>
+        <w:rPr>
+          <w:sz w:val="28"/>
+          <w:szCs w:val="28"/>
+        </w:rPr>
+        <w:t>databyten</w:t>
+      </w:r>
+      <w:proofErr w:type="spellEnd"/>
+      <w:r>
+        <w:rPr>
+          <w:sz w:val="28"/>
+          <w:szCs w:val="28"/>
+        </w:rPr>
+        <w:t xml:space="preserve"> i övre och nedre </w:t>
+      </w:r>
+      <w:proofErr w:type="spellStart"/>
+      <w:r>
+        <w:rPr>
+          <w:sz w:val="28"/>
+          <w:szCs w:val="28"/>
+        </w:rPr>
+        <w:t>nibbles</w:t>
+      </w:r>
+      <w:proofErr w:type="spellEnd"/>
+      <w:r>
+        <w:rPr>
+          <w:sz w:val="28"/>
+          <w:szCs w:val="28"/>
+        </w:rPr>
+        <w:t xml:space="preserve"> och ställer sedan in </w:t>
+      </w:r>
+      <w:proofErr w:type="spellStart"/>
+      <w:r>
+        <w:rPr>
+          <w:sz w:val="28"/>
+          <w:szCs w:val="28"/>
+        </w:rPr>
+        <w:t>databyte</w:t>
+      </w:r>
+      <w:proofErr w:type="spellEnd"/>
+      <w:r>
+        <w:rPr>
+          <w:sz w:val="28"/>
+          <w:szCs w:val="28"/>
+        </w:rPr>
+        <w:t xml:space="preserve"> för att aktivera och inaktivera TS- och RS-stiften. Den använder </w:t>
+      </w:r>
+      <w:proofErr w:type="spellStart"/>
+      <w:r>
+        <w:rPr>
+          <w:sz w:val="28"/>
+          <w:szCs w:val="28"/>
+        </w:rPr>
+        <w:t>LCD_Write</w:t>
+      </w:r>
+      <w:proofErr w:type="spellEnd"/>
+      <w:r>
+        <w:rPr>
+          <w:sz w:val="28"/>
+          <w:szCs w:val="28"/>
+        </w:rPr>
+        <w:t xml:space="preserve"> funktion för att skriva </w:t>
+      </w:r>
+      <w:proofErr w:type="spellStart"/>
+      <w:r>
+        <w:rPr>
+          <w:sz w:val="28"/>
+          <w:szCs w:val="28"/>
+        </w:rPr>
+        <w:t>databyte</w:t>
+      </w:r>
+      <w:proofErr w:type="spellEnd"/>
+      <w:r>
+        <w:rPr>
+          <w:sz w:val="28"/>
+          <w:szCs w:val="28"/>
+        </w:rPr>
+        <w:t xml:space="preserve"> till LCD-skärmen.  </w:t>
+      </w:r>
+      <w:proofErr w:type="spellStart"/>
+      <w:r>
+        <w:rPr>
+          <w:sz w:val="28"/>
+          <w:szCs w:val="28"/>
+        </w:rPr>
+        <w:t>lcd_clear</w:t>
+      </w:r>
+      <w:proofErr w:type="spellEnd"/>
+      <w:r>
+        <w:rPr>
+          <w:sz w:val="28"/>
+          <w:szCs w:val="28"/>
+        </w:rPr>
+        <w:t xml:space="preserve"> funktion rensar LCD-skärmen genom att skicka mellanslag till var och en av de 70 DDRAM-adresserna. </w:t>
+      </w:r>
+      <w:proofErr w:type="spellStart"/>
+      <w:r>
+        <w:rPr>
+          <w:sz w:val="28"/>
+          <w:szCs w:val="28"/>
+        </w:rPr>
+        <w:t>lcd_put_cur</w:t>
+      </w:r>
+      <w:proofErr w:type="spellEnd"/>
+      <w:r>
+        <w:rPr>
+          <w:sz w:val="28"/>
+          <w:szCs w:val="28"/>
+        </w:rPr>
+        <w:t xml:space="preserve"> funktion ställer markörpositionen på LCD-skärmen. Det tar rad- och kolumnnumren som indata och ställer sedan in DDRAM-adressen baserat på dessa nummer.</w:t>
+      </w:r>
+      <w:r>
+        <w:t xml:space="preserve"> </w:t>
+      </w:r>
+      <w:proofErr w:type="spellStart"/>
+      <w:r>
+        <w:rPr>
+          <w:sz w:val="28"/>
+          <w:szCs w:val="28"/>
+        </w:rPr>
+        <w:t>lcd_init</w:t>
+      </w:r>
+      <w:proofErr w:type="spellEnd"/>
+      <w:r>
+        <w:rPr>
+          <w:sz w:val="28"/>
+          <w:szCs w:val="28"/>
+        </w:rPr>
+        <w:t xml:space="preserve"> funktion initierar LCD-skärmen. Den implementerar 4-bitars initialiseringssekvensen genom att skicka kommandon till displayen för att konfigurera sina interna register.</w:t>
+      </w:r>
+      <w:r>
+        <w:rPr>
+          <w:sz w:val="28"/>
+          <w:szCs w:val="28"/>
+        </w:rPr>
+        <w:t xml:space="preserve"> </w:t>
+      </w:r>
+      <w:proofErr w:type="spellStart"/>
+      <w:r>
+        <w:rPr>
+          <w:sz w:val="28"/>
+          <w:szCs w:val="28"/>
+        </w:rPr>
+        <w:t>lcd_send_string</w:t>
+      </w:r>
+      <w:proofErr w:type="spellEnd"/>
+      <w:r>
+        <w:rPr>
+          <w:sz w:val="28"/>
+          <w:szCs w:val="28"/>
+        </w:rPr>
+        <w:t xml:space="preserve"> funktion skickar en teckensträng till LCD-skärmen genom att anropa </w:t>
+      </w:r>
+      <w:proofErr w:type="spellStart"/>
+      <w:r>
+        <w:rPr>
+          <w:sz w:val="28"/>
+          <w:szCs w:val="28"/>
+        </w:rPr>
+        <w:t>lcd_send_data</w:t>
+      </w:r>
+      <w:proofErr w:type="spellEnd"/>
+      <w:r>
+        <w:rPr>
+          <w:sz w:val="28"/>
+          <w:szCs w:val="28"/>
+        </w:rPr>
+        <w:t xml:space="preserve"> funktionen för varje tecken i strängen.</w:t>
+      </w:r>
+    </w:p>
+    <w:p>
+      <w:pPr>
+        <w:jc w:val="both"/>
+        <w:rPr>
+          <w:sz w:val="28"/>
+          <w:szCs w:val="28"/>
+        </w:rPr>
+      </w:pPr>
+      <w:r>
+        <w:rPr>
+          <w:sz w:val="28"/>
+          <w:szCs w:val="28"/>
+          <w:lang w:val="sv"/>
+        </w:rPr>
+        <w:lastRenderedPageBreak/>
+        <w:t>Sedan skapade jag en U</w:t>
+      </w:r>
+      <w:r>
+        <w:rPr>
+          <w:sz w:val="28"/>
+          <w:szCs w:val="28"/>
+          <w:lang w:val="sv"/>
+        </w:rPr>
+        <w:t>ART-</w:t>
+      </w:r>
+      <w:proofErr w:type="spellStart"/>
+      <w:r>
+        <w:rPr>
+          <w:sz w:val="28"/>
+          <w:szCs w:val="28"/>
+          <w:lang w:val="sv"/>
+        </w:rPr>
+        <w:t>LCD.h</w:t>
+      </w:r>
+      <w:proofErr w:type="spellEnd"/>
+      <w:r>
+        <w:rPr>
+          <w:sz w:val="28"/>
+          <w:szCs w:val="28"/>
+          <w:lang w:val="sv"/>
+        </w:rPr>
+        <w:t xml:space="preserve">-fil som anropar </w:t>
+      </w:r>
+      <w:proofErr w:type="spellStart"/>
+      <w:r>
+        <w:rPr>
+          <w:sz w:val="28"/>
+          <w:szCs w:val="28"/>
+          <w:lang w:val="sv"/>
+        </w:rPr>
+        <w:t>lcd_init</w:t>
+      </w:r>
+      <w:proofErr w:type="spellEnd"/>
+      <w:r>
+        <w:rPr>
+          <w:lang w:val="sv"/>
+        </w:rPr>
+        <w:t xml:space="preserve">, </w:t>
+      </w:r>
+      <w:proofErr w:type="spellStart"/>
+      <w:r>
+        <w:rPr>
+          <w:sz w:val="28"/>
+          <w:szCs w:val="28"/>
+          <w:lang w:val="sv"/>
+        </w:rPr>
+        <w:t>Lcd_Send_Cmd</w:t>
+      </w:r>
+      <w:proofErr w:type="spellEnd"/>
+      <w:r>
+        <w:rPr>
+          <w:lang w:val="sv"/>
+        </w:rPr>
+        <w:t xml:space="preserve">, </w:t>
+      </w:r>
+      <w:proofErr w:type="spellStart"/>
+      <w:r>
+        <w:rPr>
+          <w:sz w:val="28"/>
+          <w:szCs w:val="28"/>
+          <w:lang w:val="sv"/>
+        </w:rPr>
+        <w:t>lcd_send_</w:t>
+      </w:r>
+      <w:proofErr w:type="gramStart"/>
+      <w:r>
+        <w:rPr>
+          <w:sz w:val="28"/>
+          <w:szCs w:val="28"/>
+          <w:lang w:val="sv"/>
+        </w:rPr>
+        <w:t>data</w:t>
+      </w:r>
+      <w:proofErr w:type="spellEnd"/>
+      <w:r>
+        <w:rPr>
+          <w:lang w:val="sv"/>
+        </w:rPr>
+        <w:t xml:space="preserve">, </w:t>
+      </w:r>
+      <w:r>
+        <w:rPr>
+          <w:sz w:val="28"/>
+          <w:szCs w:val="28"/>
+          <w:lang w:val="sv"/>
+        </w:rPr>
+        <w:t xml:space="preserve"> </w:t>
+      </w:r>
+      <w:proofErr w:type="spellStart"/>
+      <w:r>
+        <w:rPr>
+          <w:sz w:val="28"/>
+          <w:szCs w:val="28"/>
+          <w:lang w:val="sv"/>
+        </w:rPr>
+        <w:t>lcd</w:t>
+      </w:r>
+      <w:proofErr w:type="gramEnd"/>
+      <w:r>
+        <w:rPr>
+          <w:sz w:val="28"/>
+          <w:szCs w:val="28"/>
+          <w:lang w:val="sv"/>
+        </w:rPr>
+        <w:t>_send_string</w:t>
+      </w:r>
+      <w:proofErr w:type="spellEnd"/>
+      <w:r>
+        <w:rPr>
+          <w:sz w:val="28"/>
+          <w:szCs w:val="28"/>
+          <w:lang w:val="sv"/>
+        </w:rPr>
+        <w:t xml:space="preserve">  ,</w:t>
+      </w:r>
+      <w:r>
+        <w:rPr>
+          <w:lang w:val="sv"/>
+        </w:rPr>
+        <w:t xml:space="preserve"> </w:t>
+      </w:r>
+      <w:proofErr w:type="spellStart"/>
+      <w:r>
+        <w:rPr>
+          <w:sz w:val="28"/>
+          <w:szCs w:val="28"/>
+          <w:lang w:val="sv"/>
+        </w:rPr>
+        <w:t>lcd_put_cur</w:t>
+      </w:r>
+      <w:proofErr w:type="spellEnd"/>
+      <w:r>
+        <w:rPr>
+          <w:lang w:val="sv"/>
+        </w:rPr>
+        <w:t xml:space="preserve"> </w:t>
+      </w:r>
+      <w:r>
+        <w:rPr>
+          <w:sz w:val="28"/>
+          <w:szCs w:val="28"/>
+          <w:lang w:val="sv"/>
+        </w:rPr>
+        <w:t xml:space="preserve">och </w:t>
+      </w:r>
+      <w:proofErr w:type="spellStart"/>
+      <w:r>
+        <w:rPr>
+          <w:sz w:val="28"/>
+          <w:szCs w:val="28"/>
+          <w:lang w:val="sv"/>
+        </w:rPr>
+        <w:t>lcd_clear</w:t>
+      </w:r>
+      <w:proofErr w:type="spellEnd"/>
+      <w:r>
+        <w:rPr>
+          <w:sz w:val="28"/>
+          <w:szCs w:val="28"/>
+          <w:lang w:val="sv"/>
+        </w:rPr>
+        <w:t xml:space="preserve"> </w:t>
+      </w:r>
+      <w:r>
+        <w:rPr>
+          <w:sz w:val="28"/>
+          <w:szCs w:val="28"/>
+          <w:lang w:val="sv"/>
+        </w:rPr>
+        <w:t xml:space="preserve"> funktioner. Sedan inkluderade jag alla rubrikfiler som krävs, till exempel</w:t>
+      </w:r>
+      <w:r>
+        <w:rPr>
+          <w:lang w:val="sv"/>
+        </w:rPr>
+        <w:t xml:space="preserve"> "</w:t>
+      </w:r>
+      <w:proofErr w:type="spellStart"/>
+      <w:r>
+        <w:rPr>
+          <w:sz w:val="28"/>
+          <w:szCs w:val="28"/>
+          <w:lang w:val="sv"/>
+        </w:rPr>
+        <w:t>stdint.h</w:t>
+      </w:r>
+      <w:proofErr w:type="spellEnd"/>
+      <w:r>
+        <w:rPr>
+          <w:lang w:val="sv"/>
+        </w:rPr>
+        <w:t xml:space="preserve">" </w:t>
+      </w:r>
+      <w:r>
+        <w:rPr>
+          <w:sz w:val="28"/>
+          <w:szCs w:val="28"/>
+          <w:lang w:val="sv"/>
+        </w:rPr>
+        <w:t>för C: s standardbibliotek och</w:t>
+      </w:r>
+      <w:r>
+        <w:rPr>
+          <w:lang w:val="sv"/>
+        </w:rPr>
+        <w:t xml:space="preserve"> "</w:t>
+      </w:r>
+      <w:r>
+        <w:rPr>
+          <w:sz w:val="28"/>
+          <w:szCs w:val="28"/>
+          <w:lang w:val="sv"/>
+        </w:rPr>
+        <w:t>stm32f4xx.h</w:t>
+      </w:r>
+      <w:r>
+        <w:rPr>
+          <w:sz w:val="28"/>
+          <w:szCs w:val="28"/>
+          <w:lang w:val="sv"/>
+        </w:rPr>
+        <w:t>" STM32-plattformens bibliotek.</w:t>
+      </w:r>
+    </w:p>
+    <w:p>
+      <w:pPr>
+        <w:jc w:val="both"/>
+        <w:rPr>
+          <w:sz w:val="28"/>
+          <w:szCs w:val="28"/>
+        </w:rPr>
+      </w:pPr>
+      <w:r>
+        <w:rPr>
+          <w:sz w:val="28"/>
+          <w:szCs w:val="28"/>
+        </w:rPr>
+        <w:t>Efter detta skapade jag "</w:t>
+      </w:r>
+      <w:proofErr w:type="spellStart"/>
+      <w:r>
+        <w:rPr>
+          <w:sz w:val="28"/>
+          <w:szCs w:val="28"/>
+        </w:rPr>
+        <w:t>Delay.c</w:t>
+      </w:r>
+      <w:proofErr w:type="spellEnd"/>
+      <w:r>
+        <w:rPr>
+          <w:sz w:val="28"/>
+          <w:szCs w:val="28"/>
+        </w:rPr>
+        <w:t xml:space="preserve">" -fil som innehåller två </w:t>
+      </w:r>
+      <w:proofErr w:type="spellStart"/>
+      <w:r>
+        <w:rPr>
+          <w:sz w:val="28"/>
+          <w:szCs w:val="28"/>
+        </w:rPr>
+        <w:t>header</w:t>
+      </w:r>
+      <w:proofErr w:type="spellEnd"/>
+      <w:r>
+        <w:rPr>
+          <w:sz w:val="28"/>
+          <w:szCs w:val="28"/>
+        </w:rPr>
+        <w:t>-filer, "</w:t>
+      </w:r>
+      <w:proofErr w:type="spellStart"/>
+      <w:r>
+        <w:rPr>
+          <w:sz w:val="28"/>
+          <w:szCs w:val="28"/>
+        </w:rPr>
+        <w:t>Delay.h</w:t>
+      </w:r>
+      <w:proofErr w:type="spellEnd"/>
+      <w:r>
+        <w:rPr>
+          <w:sz w:val="28"/>
+          <w:szCs w:val="28"/>
+        </w:rPr>
+        <w:t>" och "</w:t>
+      </w:r>
+      <w:proofErr w:type="spellStart"/>
+      <w:r>
+        <w:rPr>
+          <w:sz w:val="28"/>
+          <w:szCs w:val="28"/>
+        </w:rPr>
+        <w:t>UART.h</w:t>
+      </w:r>
+      <w:proofErr w:type="spellEnd"/>
+      <w:r>
+        <w:rPr>
+          <w:sz w:val="28"/>
+          <w:szCs w:val="28"/>
+        </w:rPr>
+        <w:t xml:space="preserve">". </w:t>
+      </w:r>
+      <w:proofErr w:type="spellStart"/>
+      <w:r>
+        <w:rPr>
+          <w:sz w:val="28"/>
+          <w:szCs w:val="28"/>
+        </w:rPr>
+        <w:t>Header</w:t>
+      </w:r>
+      <w:proofErr w:type="spellEnd"/>
+      <w:r>
+        <w:rPr>
+          <w:sz w:val="28"/>
+          <w:szCs w:val="28"/>
+        </w:rPr>
+        <w:t>-filen "</w:t>
+      </w:r>
+      <w:proofErr w:type="spellStart"/>
+      <w:r>
+        <w:rPr>
+          <w:sz w:val="28"/>
+          <w:szCs w:val="28"/>
+        </w:rPr>
+        <w:t>Delay.h</w:t>
+      </w:r>
+      <w:proofErr w:type="spellEnd"/>
+      <w:r>
+        <w:rPr>
+          <w:sz w:val="28"/>
+          <w:szCs w:val="28"/>
+        </w:rPr>
+        <w:t xml:space="preserve">" innehåller deklarationen av </w:t>
+      </w:r>
+      <w:proofErr w:type="spellStart"/>
+      <w:r>
+        <w:rPr>
+          <w:sz w:val="28"/>
+          <w:szCs w:val="28"/>
+        </w:rPr>
+        <w:t>Delay_us</w:t>
+      </w:r>
+      <w:proofErr w:type="spellEnd"/>
+      <w:r>
+        <w:rPr>
+          <w:sz w:val="28"/>
+          <w:szCs w:val="28"/>
+        </w:rPr>
+        <w:t xml:space="preserve">- och </w:t>
+      </w:r>
+      <w:proofErr w:type="spellStart"/>
+      <w:r>
+        <w:rPr>
+          <w:sz w:val="28"/>
+          <w:szCs w:val="28"/>
+        </w:rPr>
+        <w:t>Delay_ms</w:t>
+      </w:r>
+      <w:proofErr w:type="spellEnd"/>
+      <w:r>
+        <w:rPr>
+          <w:sz w:val="28"/>
+          <w:szCs w:val="28"/>
+        </w:rPr>
+        <w:t xml:space="preserve">-funktioner, och </w:t>
+      </w:r>
+      <w:proofErr w:type="spellStart"/>
+      <w:r>
+        <w:rPr>
+          <w:sz w:val="28"/>
+          <w:szCs w:val="28"/>
+        </w:rPr>
+        <w:t>header</w:t>
+      </w:r>
+      <w:proofErr w:type="spellEnd"/>
+      <w:r>
+        <w:rPr>
+          <w:sz w:val="28"/>
+          <w:szCs w:val="28"/>
+        </w:rPr>
+        <w:t>-filen “</w:t>
+      </w:r>
+      <w:proofErr w:type="spellStart"/>
+      <w:r>
+        <w:rPr>
+          <w:sz w:val="28"/>
+          <w:szCs w:val="28"/>
+        </w:rPr>
+        <w:t>UART.h</w:t>
+      </w:r>
+      <w:proofErr w:type="spellEnd"/>
+      <w:r>
+        <w:rPr>
+          <w:sz w:val="28"/>
+          <w:szCs w:val="28"/>
+        </w:rPr>
+        <w:t>" innehåller deklarationer för UART-funktioner.</w:t>
+      </w:r>
+    </w:p>
+    <w:p>
+      <w:pPr>
+        <w:jc w:val="both"/>
+        <w:rPr>
+          <w:sz w:val="28"/>
+          <w:szCs w:val="28"/>
+        </w:rPr>
+      </w:pPr>
+      <w:r>
+        <w:rPr>
+          <w:sz w:val="28"/>
+          <w:szCs w:val="28"/>
+        </w:rPr>
+        <w:t xml:space="preserve">Funktionen TIM5Config konfigurerar timer5 så att den genererar fördröjningar i mikrosekunder. I steg 1 aktiveras timer5-klockan genom att ställa in den 3: </w:t>
+      </w:r>
+      <w:proofErr w:type="gramStart"/>
+      <w:r>
+        <w:rPr>
+          <w:sz w:val="28"/>
+          <w:szCs w:val="28"/>
+        </w:rPr>
+        <w:t>e</w:t>
+      </w:r>
+      <w:proofErr w:type="gramEnd"/>
+      <w:r>
+        <w:rPr>
+          <w:sz w:val="28"/>
+          <w:szCs w:val="28"/>
+        </w:rPr>
+        <w:t xml:space="preserve"> biten i APB1ENR-registret. I steg 2 är </w:t>
+      </w:r>
+      <w:proofErr w:type="spellStart"/>
+      <w:r>
+        <w:rPr>
+          <w:sz w:val="28"/>
+          <w:szCs w:val="28"/>
+        </w:rPr>
+        <w:t>praskalarvärdet</w:t>
+      </w:r>
+      <w:proofErr w:type="spellEnd"/>
+      <w:r>
+        <w:rPr>
+          <w:sz w:val="28"/>
+          <w:szCs w:val="28"/>
+        </w:rPr>
+        <w:t xml:space="preserve"> satt till 90–1, vilket innebär att timern körs med 1 MHz-frekvens. </w:t>
+      </w:r>
+      <w:proofErr w:type="spellStart"/>
+      <w:r>
+        <w:rPr>
+          <w:sz w:val="28"/>
+          <w:szCs w:val="28"/>
+        </w:rPr>
+        <w:t>ARR-registret</w:t>
+      </w:r>
+      <w:proofErr w:type="spellEnd"/>
+      <w:r>
+        <w:rPr>
+          <w:sz w:val="28"/>
+          <w:szCs w:val="28"/>
+        </w:rPr>
+        <w:t xml:space="preserve"> är inställt på det maximala värdet 0xFFFF. I steg 3 aktiveras räknaren genom att ställa in den 0:e biten i CR1-registret och </w:t>
+      </w:r>
+      <w:proofErr w:type="spellStart"/>
+      <w:r>
+        <w:rPr>
+          <w:sz w:val="28"/>
+          <w:szCs w:val="28"/>
+        </w:rPr>
+        <w:t>while</w:t>
+      </w:r>
+      <w:proofErr w:type="spellEnd"/>
+      <w:r>
+        <w:rPr>
+          <w:sz w:val="28"/>
+          <w:szCs w:val="28"/>
+        </w:rPr>
+        <w:t>-loopen väntar på att uppdateringsflaggan (UIF) ska ställas in. Den här flaggan anger att timerräknaren har nått det maximala värdet och återställts till noll. Denna process för att återställa timerräknaren är nödvändig för att ge den exakta fördröjningen.</w:t>
+      </w:r>
+    </w:p>
+    <w:p>
+      <w:pPr>
+        <w:jc w:val="both"/>
+        <w:rPr>
+          <w:sz w:val="28"/>
+          <w:szCs w:val="28"/>
+        </w:rPr>
+      </w:pPr>
+    </w:p>
+    <w:p>
+      <w:pPr>
+        <w:jc w:val="both"/>
+        <w:rPr>
+          <w:sz w:val="28"/>
+          <w:szCs w:val="28"/>
+        </w:rPr>
+      </w:pPr>
+      <w:r>
+        <w:rPr>
+          <w:sz w:val="28"/>
+          <w:szCs w:val="28"/>
+        </w:rPr>
+        <w:t xml:space="preserve">Funktionen </w:t>
+      </w:r>
+      <w:proofErr w:type="spellStart"/>
+      <w:r>
+        <w:rPr>
+          <w:sz w:val="28"/>
+          <w:szCs w:val="28"/>
+        </w:rPr>
+        <w:t>Delay_us</w:t>
+      </w:r>
+      <w:proofErr w:type="spellEnd"/>
+      <w:r>
+        <w:rPr>
+          <w:sz w:val="28"/>
+          <w:szCs w:val="28"/>
+        </w:rPr>
+        <w:t xml:space="preserve"> genererar fördröjningar i mikrosekunder. I steg 1 nollställs timerräknaren. I steg 2 väntar </w:t>
+      </w:r>
+      <w:proofErr w:type="spellStart"/>
+      <w:r>
+        <w:rPr>
+          <w:sz w:val="28"/>
+          <w:szCs w:val="28"/>
+        </w:rPr>
+        <w:t>while</w:t>
+      </w:r>
+      <w:proofErr w:type="spellEnd"/>
+      <w:r>
+        <w:rPr>
+          <w:sz w:val="28"/>
+          <w:szCs w:val="28"/>
+        </w:rPr>
+        <w:t>-loopen tills timerräknaren når önskat värde, vilket skickas som ett argument till funktionen. Eftersom varje räkning av timern tar en mikrosekund kommer den totala väntetiden att vara den nödvändiga mikrosekundfördröjningen.</w:t>
+      </w:r>
+    </w:p>
+    <w:p>
+      <w:pPr>
+        <w:jc w:val="both"/>
+        <w:rPr>
+          <w:sz w:val="28"/>
+          <w:szCs w:val="28"/>
+        </w:rPr>
+      </w:pPr>
+    </w:p>
+    <w:p>
+      <w:pPr>
+        <w:jc w:val="both"/>
+        <w:rPr>
+          <w:sz w:val="28"/>
+          <w:szCs w:val="28"/>
+          <w:lang w:val="sv"/>
+        </w:rPr>
+      </w:pPr>
+      <w:r>
+        <w:rPr>
+          <w:sz w:val="28"/>
+          <w:szCs w:val="28"/>
+          <w:lang w:val="sv"/>
+        </w:rPr>
+        <w:t xml:space="preserve">Sedan skapade jag en </w:t>
+      </w:r>
+      <w:proofErr w:type="spellStart"/>
+      <w:r>
+        <w:rPr>
+          <w:sz w:val="28"/>
+          <w:szCs w:val="28"/>
+          <w:lang w:val="sv"/>
+        </w:rPr>
+        <w:t>Delay.h</w:t>
+      </w:r>
+      <w:proofErr w:type="spellEnd"/>
+      <w:r>
+        <w:rPr>
+          <w:sz w:val="28"/>
+          <w:szCs w:val="28"/>
+          <w:lang w:val="sv"/>
+        </w:rPr>
+        <w:t xml:space="preserve">-fil som anropar </w:t>
+      </w:r>
+      <w:r>
+        <w:rPr>
+          <w:sz w:val="28"/>
+          <w:szCs w:val="28"/>
+          <w:lang w:val="sv"/>
+        </w:rPr>
+        <w:t>TIM5Config</w:t>
+      </w:r>
+      <w:r>
+        <w:rPr>
+          <w:sz w:val="28"/>
+          <w:szCs w:val="28"/>
+          <w:lang w:val="sv"/>
+        </w:rPr>
+        <w:t xml:space="preserve">, </w:t>
+      </w:r>
+      <w:proofErr w:type="spellStart"/>
+      <w:r>
+        <w:rPr>
+          <w:sz w:val="28"/>
+          <w:szCs w:val="28"/>
+          <w:lang w:val="sv"/>
+        </w:rPr>
+        <w:t>Delay_us</w:t>
+      </w:r>
+      <w:proofErr w:type="spellEnd"/>
+      <w:r>
+        <w:rPr>
+          <w:sz w:val="28"/>
+          <w:szCs w:val="28"/>
+          <w:lang w:val="sv"/>
+        </w:rPr>
+        <w:t xml:space="preserve"> och </w:t>
+      </w:r>
+      <w:proofErr w:type="spellStart"/>
+      <w:r>
+        <w:rPr>
+          <w:sz w:val="28"/>
+          <w:szCs w:val="28"/>
+          <w:lang w:val="sv"/>
+        </w:rPr>
+        <w:t>Delay_ms</w:t>
+      </w:r>
+      <w:proofErr w:type="spellEnd"/>
+      <w:r>
+        <w:rPr>
+          <w:sz w:val="28"/>
+          <w:szCs w:val="28"/>
+          <w:lang w:val="sv"/>
+        </w:rPr>
+        <w:t xml:space="preserve"> funktioner. Sedan inkluderade jag alla rubrikfiler som krävs som</w:t>
+      </w:r>
+      <w:r>
+        <w:rPr>
+          <w:lang w:val="sv"/>
+        </w:rPr>
+        <w:t xml:space="preserve"> "</w:t>
+      </w:r>
+      <w:proofErr w:type="spellStart"/>
+      <w:r>
+        <w:rPr>
+          <w:sz w:val="28"/>
+          <w:szCs w:val="28"/>
+          <w:lang w:val="sv"/>
+        </w:rPr>
+        <w:t>stdint.h</w:t>
+      </w:r>
+      <w:proofErr w:type="spellEnd"/>
+      <w:r>
+        <w:rPr>
+          <w:sz w:val="28"/>
+          <w:szCs w:val="28"/>
+          <w:lang w:val="sv"/>
+        </w:rPr>
+        <w:t>" för C: s standardbibliotek.</w:t>
+      </w:r>
+    </w:p>
+    <w:p>
+      <w:pPr>
+        <w:jc w:val="both"/>
+        <w:rPr>
+          <w:sz w:val="28"/>
+          <w:szCs w:val="28"/>
+          <w:lang w:val="sv"/>
+        </w:rPr>
+      </w:pPr>
+    </w:p>
+    <w:p>
+      <w:pPr>
+        <w:jc w:val="both"/>
+        <w:rPr>
+          <w:sz w:val="28"/>
+          <w:szCs w:val="28"/>
+        </w:rPr>
+      </w:pPr>
+      <w:r>
+        <w:rPr>
+          <w:sz w:val="28"/>
+          <w:szCs w:val="28"/>
+        </w:rPr>
+        <w:t xml:space="preserve">Sedan tog jag "stm32f4xx.h" -fil från Ludwigs </w:t>
+      </w:r>
+      <w:proofErr w:type="spellStart"/>
+      <w:r>
+        <w:rPr>
+          <w:sz w:val="28"/>
+          <w:szCs w:val="28"/>
+        </w:rPr>
+        <w:t>github</w:t>
+      </w:r>
+      <w:proofErr w:type="spellEnd"/>
+      <w:r>
+        <w:rPr>
+          <w:sz w:val="28"/>
+          <w:szCs w:val="28"/>
+        </w:rPr>
+        <w:t xml:space="preserve">-repo som är en enhetsspecifik </w:t>
+      </w:r>
+      <w:proofErr w:type="spellStart"/>
+      <w:r>
+        <w:rPr>
+          <w:sz w:val="28"/>
+          <w:szCs w:val="28"/>
+        </w:rPr>
+        <w:t>header</w:t>
+      </w:r>
+      <w:proofErr w:type="spellEnd"/>
+      <w:r>
+        <w:rPr>
+          <w:sz w:val="28"/>
+          <w:szCs w:val="28"/>
+        </w:rPr>
+        <w:t xml:space="preserve">-fil för STM32F4xx-mikrokontroller. Den innehåller definitioner för alla register, bitar och kringutrustning som finns tillgängliga i STM32F4xx-familjen av mikrokontroller, vilket gör det lättare att programmera mikrokontrollern utan att behöva memorera minnesadresser eller bitpositioner. Denna </w:t>
+      </w:r>
+      <w:proofErr w:type="spellStart"/>
+      <w:r>
+        <w:rPr>
+          <w:sz w:val="28"/>
+          <w:szCs w:val="28"/>
+        </w:rPr>
+        <w:t>header</w:t>
+      </w:r>
+      <w:proofErr w:type="spellEnd"/>
+      <w:r>
+        <w:rPr>
+          <w:sz w:val="28"/>
+          <w:szCs w:val="28"/>
+        </w:rPr>
+        <w:t xml:space="preserve"> fil ingår i alla STM32F4xx projekt för att tillåta åtkomst till </w:t>
+      </w:r>
+      <w:r>
+        <w:rPr>
+          <w:sz w:val="28"/>
+          <w:szCs w:val="28"/>
+        </w:rPr>
+        <w:lastRenderedPageBreak/>
+        <w:t xml:space="preserve">hårdvaran i mikrokontrollern. Den definierar olika strukturer och makron som representerar register och bitar på mikrokontrollern. Huvudfilen ger också tillgång till viktiga funktioner och bibliotek som är specifika för STM32F4xx-familjen av mikrokontroller. Genom att inkludera "stm32f4xx.h" i ett projekt kan programmeraren enkelt interagera med </w:t>
+      </w:r>
+      <w:proofErr w:type="spellStart"/>
+      <w:r>
+        <w:rPr>
+          <w:sz w:val="28"/>
+          <w:szCs w:val="28"/>
         </w:rPr>
         <w:t>mikrokontrollerns</w:t>
       </w:r>
@@ -3089,124 +4582,61 @@
         <w:rPr>
           <w:sz w:val="28"/>
           <w:szCs w:val="28"/>
-          <w:lang w:val="sv"/>
-        </w:rPr>
-        <w:t xml:space="preserve"> UART-modul. Detta kan göras genom att ställa in baudhastighet, paritet och andra parametrar för UART-modulen.</w:t>
-      </w:r>
-    </w:p>
-    <w:p>
-      <w:pPr>
-        <w:jc w:val="both"/>
-        <w:rPr>
-          <w:sz w:val="28"/>
-          <w:szCs w:val="28"/>
-        </w:rPr>
-      </w:pPr>
-    </w:p>
-    <w:p>
-      <w:pPr>
-        <w:jc w:val="both"/>
-        <w:rPr>
-          <w:sz w:val="28"/>
-          <w:szCs w:val="28"/>
-        </w:rPr>
-      </w:pPr>
-      <w:r>
-        <w:rPr>
-          <w:sz w:val="28"/>
-          <w:szCs w:val="28"/>
-          <w:lang w:val="sv"/>
-        </w:rPr>
-        <w:t>Steg 3: Implementera en funktion som kan ta emot och tolka UART-kommandon och utföra lämpliga åtgärder på LCD-skärmen baserat på det mottagna kommandot. Detta kan innebära att skicka specifika bytesekvenser till LCD-</w:t>
-      </w:r>
-      <w:r>
-        <w:rPr>
-          <w:sz w:val="28"/>
-          <w:szCs w:val="28"/>
-          <w:lang w:val="sv"/>
-        </w:rPr>
-        <w:lastRenderedPageBreak/>
-        <w:t>skärmen för att initiera önskade åtgärder, till exempel att ställa in markörens position eller skriva data till skärmen.</w:t>
-      </w:r>
-    </w:p>
-    <w:p>
-      <w:pPr>
-        <w:jc w:val="both"/>
-        <w:rPr>
-          <w:sz w:val="28"/>
-          <w:szCs w:val="28"/>
-        </w:rPr>
-      </w:pPr>
-    </w:p>
-    <w:p>
-      <w:pPr>
-        <w:jc w:val="both"/>
-        <w:rPr>
-          <w:sz w:val="28"/>
-          <w:szCs w:val="28"/>
-          <w:lang w:val="sv"/>
-        </w:rPr>
-      </w:pPr>
-      <w:r>
-        <w:rPr>
-          <w:sz w:val="28"/>
-          <w:szCs w:val="28"/>
-          <w:lang w:val="sv"/>
-        </w:rPr>
-        <w:t>Steg 4: Implementera en funktion som kan användas för att skicka data till LCD-skärmen via UART, till exempel textsträngar eller annan visningsinformation. Denna funktion bör ta hand om att bryta ner data i lämpliga bytesekvenser och skicka dem till LCD-skärmen i rätt ordning.</w:t>
-      </w:r>
-    </w:p>
-    <w:p>
-      <w:pPr>
-        <w:jc w:val="both"/>
-        <w:rPr>
-          <w:sz w:val="28"/>
-          <w:szCs w:val="28"/>
-        </w:rPr>
-      </w:pPr>
-    </w:p>
-    <w:p>
-      <w:pPr>
-        <w:jc w:val="both"/>
-        <w:rPr>
-          <w:sz w:val="28"/>
-          <w:szCs w:val="28"/>
-        </w:rPr>
-      </w:pPr>
-      <w:r>
-        <w:rPr>
-          <w:sz w:val="28"/>
-          <w:szCs w:val="28"/>
-          <w:lang w:val="sv"/>
-        </w:rPr>
-        <w:t>Steg 5: Kontrollera LCD-skärmen. Detta kan göras genom att skicka lämpliga kontrollkommandon till LCD-skärmen med UART-protokollet. Kontrollkommandona kan användas för att slå på / stänga av skärmen, ställa in markörens position och rensa displayen.</w:t>
-      </w:r>
-    </w:p>
-    <w:p>
-      <w:pPr>
-        <w:jc w:val="both"/>
-        <w:rPr>
-          <w:sz w:val="28"/>
-          <w:szCs w:val="28"/>
-        </w:rPr>
-      </w:pPr>
-    </w:p>
-    <w:p>
-      <w:pPr>
-        <w:jc w:val="both"/>
-        <w:rPr>
-          <w:sz w:val="28"/>
-          <w:szCs w:val="28"/>
-        </w:rPr>
-      </w:pPr>
-      <w:r>
-        <w:rPr>
-          <w:sz w:val="28"/>
-          <w:szCs w:val="28"/>
-          <w:lang w:val="sv"/>
-        </w:rPr>
-        <w:t>Steg 6: Implementera felhanteringskod för att hantera fall där UART-kommunikationen störs eller LCD-skärmen inte svarar korrekt på kommandon. Detta kan omfatta att försöka igen misslyckade kommandon, rapportera fel tillbaka till användaren eller vidta andra lämpliga åtgärder efter behov.</w:t>
-      </w:r>
+        </w:rPr>
+        <w:t xml:space="preserve"> hårdvara och utveckla kod för att styra kringutrustning som timers, ADC, UART och mer. Denna </w:t>
+      </w:r>
+      <w:proofErr w:type="spellStart"/>
+      <w:r>
+        <w:rPr>
+          <w:sz w:val="28"/>
+          <w:szCs w:val="28"/>
+        </w:rPr>
+        <w:t>header</w:t>
+      </w:r>
+      <w:proofErr w:type="spellEnd"/>
+      <w:r>
+        <w:rPr>
+          <w:sz w:val="28"/>
+          <w:szCs w:val="28"/>
+        </w:rPr>
+        <w:t xml:space="preserve"> fil är ett viktigt verktyg för STM32F4xx mikrokontroller programmering.</w:t>
+      </w:r>
+    </w:p>
+    <w:p>
+      <w:pPr>
+        <w:jc w:val="both"/>
+        <w:rPr>
+          <w:sz w:val="28"/>
+          <w:szCs w:val="28"/>
+        </w:rPr>
+      </w:pPr>
+    </w:p>
+    <w:p>
+      <w:pPr>
+        <w:jc w:val="both"/>
+        <w:rPr>
+          <w:sz w:val="28"/>
+          <w:szCs w:val="28"/>
+        </w:rPr>
+      </w:pPr>
+    </w:p>
+    <w:p>
+      <w:pPr>
+        <w:jc w:val="both"/>
+        <w:rPr>
+          <w:sz w:val="28"/>
+          <w:szCs w:val="28"/>
+        </w:rPr>
+      </w:pPr>
+    </w:p>
+    <w:p>
+      <w:pPr>
+        <w:jc w:val="both"/>
+        <w:rPr>
+          <w:sz w:val="28"/>
+          <w:szCs w:val="28"/>
+        </w:rPr>
+      </w:pPr>
     </w:p>
     <w:p>
       <w:pPr>

</xml_diff>